<commit_message>
centered text on the main page
</commit_message>
<xml_diff>
--- a/Wheel/Resources/Raw/Templates/Docx/Main Page.docx
+++ b/Wheel/Resources/Raw/Templates/Docx/Main Page.docx
@@ -371,6 +371,7 @@
       <w:pPr>
         <w:keepNext/>
         <w:spacing w:before="240" w:after="240" w:line="360" w:lineRule="auto"/>
+        <w:jc w:val="center"/>
         <w:rPr>
           <w:b/>
           <w:color w:val="000000"/>
@@ -387,7 +388,7 @@
           <w:szCs w:val="40"/>
           <w:rtl/>
         </w:rPr>
-        <w:t xml:space="preserve">                                 {</w:t>
+        <w:t>{</w:t>
       </w:r>
       <w:proofErr w:type="spellStart"/>
       <w:r>
@@ -425,6 +426,7 @@
       <w:pPr>
         <w:keepNext/>
         <w:spacing w:before="240" w:after="240" w:line="360" w:lineRule="auto"/>
+        <w:jc w:val="center"/>
         <w:rPr>
           <w:b/>
           <w:color w:val="000000"/>
@@ -443,7 +445,7 @@
           <w:szCs w:val="40"/>
           <w:rtl/>
         </w:rPr>
-        <w:t xml:space="preserve">                         סמל : {</w:t>
+        <w:t>סמל : {</w:t>
       </w:r>
       <w:proofErr w:type="spellStart"/>
       <w:r>
@@ -520,7 +522,6 @@
         <w:spacing w:before="240" w:after="240" w:line="360" w:lineRule="auto"/>
         <w:jc w:val="center"/>
         <w:rPr>
-          <w:rFonts w:hint="cs"/>
           <w:b/>
           <w:color w:val="000000"/>
           <w:sz w:val="48"/>

</xml_diff>